<commit_message>
Fixes on report template
</commit_message>
<xml_diff>
--- a/server/app/assets/template.docx
+++ b/server/app/assets/template.docx
@@ -1,14 +1,19 @@
 
 <file path=word/document.xml><?xml version="1.0" encoding="utf-8"?>
-<w:document xmlns:ve="http://schemas.openxmlformats.org/markup-compatibility/2006" xmlns:o="urn:schemas-microsoft-com:office:office" xmlns:r="http://schemas.openxmlformats.org/officeDocument/2006/relationships" xmlns:m="http://schemas.openxmlformats.org/officeDocument/2006/math" xmlns:v="urn:schemas-microsoft-com:vml" xmlns:wp="http://schemas.openxmlformats.org/drawingml/2006/wordprocessingDrawing" xmlns:w10="urn:schemas-microsoft-com:office:word" xmlns:w="http://schemas.openxmlformats.org/wordprocessingml/2006/main" xmlns:wne="http://schemas.microsoft.com/office/word/2006/wordml">
+<w:document xmlns:wpc="http://schemas.microsoft.com/office/word/2010/wordprocessingCanvas" xmlns:mc="http://schemas.openxmlformats.org/markup-compatibility/2006" xmlns:o="urn:schemas-microsoft-com:office:office" xmlns:r="http://schemas.openxmlformats.org/officeDocument/2006/relationships" xmlns:m="http://schemas.openxmlformats.org/officeDocument/2006/math" xmlns:v="urn:schemas-microsoft-com:vml" xmlns:wp14="http://schemas.microsoft.com/office/word/2010/wordprocessingDrawing" xmlns:wp="http://schemas.openxmlformats.org/drawingml/2006/wordprocessingDrawing" xmlns:w10="urn:schemas-microsoft-com:office:word" xmlns:w="http://schemas.openxmlformats.org/wordprocessingml/2006/main" xmlns:w14="http://schemas.microsoft.com/office/word/2010/wordml" xmlns:wpg="http://schemas.microsoft.com/office/word/2010/wordprocessingGroup" xmlns:wpi="http://schemas.microsoft.com/office/word/2010/wordprocessingInk" xmlns:wne="http://schemas.microsoft.com/office/word/2006/wordml" xmlns:wps="http://schemas.microsoft.com/office/word/2010/wordprocessingShape" mc:Ignorable="w14 wp14">
   <w:body>
     <w:p>
       <w:pPr>
         <w:pStyle w:val="a3"/>
       </w:pPr>
       <w:r>
-        <w:t>2016г</w:t>
-      </w:r>
+        <w:t>201</w:t>
+      </w:r>
+      <w:r>
+        <w:t>7 г.</w:t>
+      </w:r>
+      <w:bookmarkStart w:id="0" w:name="_GoBack"/>
+      <w:bookmarkEnd w:id="0"/>
     </w:p>
     <w:p>
       <w:pPr>
@@ -229,7 +234,7 @@
           <w:insideH w:val="single" w:sz="4" w:space="0" w:color="auto"/>
           <w:insideV w:val="single" w:sz="4" w:space="0" w:color="auto"/>
         </w:tblBorders>
-        <w:tblLook w:val="01E0"/>
+        <w:tblLook w:val="01E0" w:firstRow="1" w:lastRow="1" w:firstColumn="1" w:lastColumn="1" w:noHBand="0" w:noVBand="0"/>
       </w:tblPr>
       <w:tblGrid>
         <w:gridCol w:w="3266"/>
@@ -256,35 +261,8 @@
                 <w:b w:val="0"/>
                 <w:szCs w:val="28"/>
               </w:rPr>
-              <w:t>№</w:t>
-            </w:r>
-            <w:proofErr w:type="spellStart"/>
-            <w:proofErr w:type="gramStart"/>
-            <w:r>
-              <w:rPr>
-                <w:b w:val="0"/>
-                <w:szCs w:val="28"/>
-              </w:rPr>
-              <w:t>п</w:t>
-            </w:r>
-            <w:proofErr w:type="spellEnd"/>
-            <w:proofErr w:type="gramEnd"/>
-            <w:r>
-              <w:rPr>
-                <w:b w:val="0"/>
-                <w:szCs w:val="28"/>
-              </w:rPr>
-              <w:t>/</w:t>
-            </w:r>
-            <w:proofErr w:type="spellStart"/>
-            <w:r>
-              <w:rPr>
-                <w:b w:val="0"/>
-                <w:szCs w:val="28"/>
-              </w:rPr>
-              <w:t>п</w:t>
-            </w:r>
-            <w:proofErr w:type="spellEnd"/>
+              <w:t>№п/п</w:t>
+            </w:r>
           </w:p>
         </w:tc>
         <w:tc>
@@ -327,23 +305,7 @@
                 <w:b w:val="0"/>
                 <w:szCs w:val="28"/>
               </w:rPr>
-              <w:t xml:space="preserve">Трудоемкость        </w:t>
-            </w:r>
-            <w:proofErr w:type="gramStart"/>
-            <w:r>
-              <w:rPr>
-                <w:b w:val="0"/>
-                <w:szCs w:val="28"/>
-              </w:rPr>
-              <w:t xml:space="preserve">( </w:t>
-            </w:r>
-            <w:proofErr w:type="gramEnd"/>
-            <w:r>
-              <w:rPr>
-                <w:b w:val="0"/>
-                <w:szCs w:val="28"/>
-              </w:rPr>
-              <w:t>ч/мес.)</w:t>
+              <w:t>Трудоемкость        ( ч/мес.)</w:t>
             </w:r>
           </w:p>
         </w:tc>
@@ -391,25 +353,7 @@
                 <w:szCs w:val="28"/>
                 <w:lang w:val="en-US"/>
               </w:rPr>
-              <w:t>{#</w:t>
-            </w:r>
-            <w:proofErr w:type="spellStart"/>
-            <w:r>
-              <w:rPr>
-                <w:b w:val="0"/>
-                <w:szCs w:val="28"/>
-                <w:lang w:val="en-US"/>
-              </w:rPr>
-              <w:t>totalTable.rows</w:t>
-            </w:r>
-            <w:proofErr w:type="spellEnd"/>
-            <w:r>
-              <w:rPr>
-                <w:b w:val="0"/>
-                <w:szCs w:val="28"/>
-                <w:lang w:val="en-US"/>
-              </w:rPr>
-              <w:t>}{index}</w:t>
+              <w:t>{#totalTable.rows}{index}</w:t>
             </w:r>
           </w:p>
         </w:tc>
@@ -490,25 +434,7 @@
                 <w:szCs w:val="28"/>
                 <w:lang w:val="en-US"/>
               </w:rPr>
-              <w:t>{/</w:t>
-            </w:r>
-            <w:proofErr w:type="spellStart"/>
-            <w:r>
-              <w:rPr>
-                <w:b w:val="0"/>
-                <w:szCs w:val="28"/>
-                <w:lang w:val="en-US"/>
-              </w:rPr>
-              <w:t>totalTable.rows</w:t>
-            </w:r>
-            <w:proofErr w:type="spellEnd"/>
-            <w:r>
-              <w:rPr>
-                <w:b w:val="0"/>
-                <w:szCs w:val="28"/>
-                <w:lang w:val="en-US"/>
-              </w:rPr>
-              <w:t>}</w:t>
+              <w:t>{/totalTable.rows}</w:t>
             </w:r>
           </w:p>
         </w:tc>
@@ -569,23 +495,7 @@
                 <w:szCs w:val="28"/>
                 <w:lang w:val="en-US"/>
               </w:rPr>
-              <w:t>{</w:t>
-            </w:r>
-            <w:proofErr w:type="spellStart"/>
-            <w:r>
-              <w:rPr>
-                <w:szCs w:val="28"/>
-                <w:lang w:val="en-US"/>
-              </w:rPr>
-              <w:t>totalTable.total</w:t>
-            </w:r>
-            <w:proofErr w:type="spellEnd"/>
-            <w:r>
-              <w:rPr>
-                <w:szCs w:val="28"/>
-                <w:lang w:val="en-US"/>
-              </w:rPr>
-              <w:t>}</w:t>
+              <w:t>{totalTable.total}</w:t>
             </w:r>
           </w:p>
         </w:tc>
@@ -718,7 +628,7 @@
           <w:insideV w:val="single" w:sz="4" w:space="0" w:color="auto"/>
         </w:tblBorders>
         <w:tblLayout w:type="fixed"/>
-        <w:tblLook w:val="0000"/>
+        <w:tblLook w:val="0000" w:firstRow="0" w:lastRow="0" w:firstColumn="0" w:lastColumn="0" w:noHBand="0" w:noVBand="0"/>
       </w:tblPr>
       <w:tblGrid>
         <w:gridCol w:w="568"/>
@@ -858,43 +768,7 @@
                 <w:sz w:val="24"/>
                 <w:szCs w:val="24"/>
               </w:rPr>
-              <w:t xml:space="preserve">( </w:t>
-            </w:r>
-            <w:proofErr w:type="gramStart"/>
-            <w:r>
-              <w:rPr>
-                <w:b w:val="0"/>
-                <w:sz w:val="24"/>
-                <w:szCs w:val="24"/>
-              </w:rPr>
-              <w:t>ч</w:t>
-            </w:r>
-            <w:proofErr w:type="gramEnd"/>
-            <w:r>
-              <w:rPr>
-                <w:b w:val="0"/>
-                <w:sz w:val="24"/>
-                <w:szCs w:val="24"/>
-              </w:rPr>
-              <w:t>/</w:t>
-            </w:r>
-            <w:proofErr w:type="spellStart"/>
-            <w:r>
-              <w:rPr>
-                <w:b w:val="0"/>
-                <w:sz w:val="24"/>
-                <w:szCs w:val="24"/>
-              </w:rPr>
-              <w:t>дн</w:t>
-            </w:r>
-            <w:proofErr w:type="spellEnd"/>
-            <w:r>
-              <w:rPr>
-                <w:b w:val="0"/>
-                <w:sz w:val="24"/>
-                <w:szCs w:val="24"/>
-              </w:rPr>
-              <w:t>.)</w:t>
+              <w:t>( ч/дн.)</w:t>
             </w:r>
           </w:p>
         </w:tc>
@@ -922,25 +796,7 @@
                 <w:sz w:val="24"/>
                 <w:lang w:val="en-US"/>
               </w:rPr>
-              <w:t>{#</w:t>
-            </w:r>
-            <w:proofErr w:type="spellStart"/>
-            <w:r>
-              <w:rPr>
-                <w:b w:val="0"/>
-                <w:sz w:val="24"/>
-                <w:lang w:val="en-US"/>
-              </w:rPr>
-              <w:t>detailTable.rows</w:t>
-            </w:r>
-            <w:proofErr w:type="spellEnd"/>
-            <w:r>
-              <w:rPr>
-                <w:b w:val="0"/>
-                <w:sz w:val="24"/>
-                <w:lang w:val="en-US"/>
-              </w:rPr>
-              <w:t>}{index}</w:t>
+              <w:t>{#detailTable.rows}{index}</w:t>
             </w:r>
           </w:p>
         </w:tc>
@@ -985,25 +841,7 @@
                 <w:sz w:val="22"/>
                 <w:lang w:val="en-US"/>
               </w:rPr>
-              <w:t>{</w:t>
-            </w:r>
-            <w:proofErr w:type="spellStart"/>
-            <w:r>
-              <w:rPr>
-                <w:b w:val="0"/>
-                <w:sz w:val="22"/>
-                <w:lang w:val="en-US"/>
-              </w:rPr>
-              <w:t>documentItem</w:t>
-            </w:r>
-            <w:proofErr w:type="spellEnd"/>
-            <w:r>
-              <w:rPr>
-                <w:b w:val="0"/>
-                <w:sz w:val="22"/>
-                <w:lang w:val="en-US"/>
-              </w:rPr>
-              <w:t>}</w:t>
+              <w:t>{documentItem}</w:t>
             </w:r>
           </w:p>
         </w:tc>
@@ -1057,25 +895,7 @@
                 <w:sz w:val="24"/>
                 <w:lang w:val="en-US"/>
               </w:rPr>
-              <w:t>{/</w:t>
-            </w:r>
-            <w:proofErr w:type="spellStart"/>
-            <w:r>
-              <w:rPr>
-                <w:b w:val="0"/>
-                <w:sz w:val="24"/>
-                <w:lang w:val="en-US"/>
-              </w:rPr>
-              <w:t>detailTable.rows</w:t>
-            </w:r>
-            <w:proofErr w:type="spellEnd"/>
-            <w:r>
-              <w:rPr>
-                <w:b w:val="0"/>
-                <w:sz w:val="24"/>
-                <w:lang w:val="en-US"/>
-              </w:rPr>
-              <w:t>}</w:t>
+              <w:t>{/detailTable.rows}</w:t>
             </w:r>
           </w:p>
         </w:tc>
@@ -1164,25 +984,7 @@
                 <w:sz w:val="24"/>
                 <w:lang w:val="en-US"/>
               </w:rPr>
-              <w:t>{</w:t>
-            </w:r>
-            <w:proofErr w:type="spellStart"/>
-            <w:r>
-              <w:rPr>
-                <w:b w:val="0"/>
-                <w:sz w:val="24"/>
-                <w:lang w:val="en-US"/>
-              </w:rPr>
-              <w:t>detailTable.total</w:t>
-            </w:r>
-            <w:proofErr w:type="spellEnd"/>
-            <w:r>
-              <w:rPr>
-                <w:b w:val="0"/>
-                <w:sz w:val="24"/>
-                <w:lang w:val="en-US"/>
-              </w:rPr>
-              <w:t>}</w:t>
+              <w:t>{detailTable.total}</w:t>
             </w:r>
           </w:p>
         </w:tc>
@@ -1236,7 +1038,7 @@
 </file>
 
 <file path=word/styles.xml><?xml version="1.0" encoding="utf-8"?>
-<w:styles xmlns:r="http://schemas.openxmlformats.org/officeDocument/2006/relationships" xmlns:w="http://schemas.openxmlformats.org/wordprocessingml/2006/main">
+<w:styles xmlns:mc="http://schemas.openxmlformats.org/markup-compatibility/2006" xmlns:r="http://schemas.openxmlformats.org/officeDocument/2006/relationships" xmlns:w="http://schemas.openxmlformats.org/wordprocessingml/2006/main" xmlns:w14="http://schemas.microsoft.com/office/word/2010/wordml" mc:Ignorable="w14">
   <w:docDefaults>
     <w:rPrDefault>
       <w:rPr>
@@ -1417,7 +1219,6 @@
     <w:uiPriority w:val="99"/>
     <w:semiHidden/>
     <w:unhideWhenUsed/>
-    <w:qFormat/>
     <w:tblPr>
       <w:tblInd w:w="0" w:type="dxa"/>
       <w:tblCellMar>
@@ -1483,6 +1284,196 @@
       <w:szCs w:val="20"/>
       <w:lang w:eastAsia="ru-RU"/>
     </w:rPr>
+  </w:style>
+</w:styles>
+</file>
+
+<file path=word/stylesWithEffects.xml><?xml version="1.0" encoding="utf-8"?>
+<w:styles xmlns:wpc="http://schemas.microsoft.com/office/word/2010/wordprocessingCanvas" xmlns:mc="http://schemas.openxmlformats.org/markup-compatibility/2006" xmlns:o="urn:schemas-microsoft-com:office:office" xmlns:r="http://schemas.openxmlformats.org/officeDocument/2006/relationships" xmlns:m="http://schemas.openxmlformats.org/officeDocument/2006/math" xmlns:v="urn:schemas-microsoft-com:vml" xmlns:wp14="http://schemas.microsoft.com/office/word/2010/wordprocessingDrawing" xmlns:wp="http://schemas.openxmlformats.org/drawingml/2006/wordprocessingDrawing" xmlns:w10="urn:schemas-microsoft-com:office:word" xmlns:w="http://schemas.openxmlformats.org/wordprocessingml/2006/main" xmlns:w14="http://schemas.microsoft.com/office/word/2010/wordml" xmlns:wpg="http://schemas.microsoft.com/office/word/2010/wordprocessingGroup" xmlns:wpi="http://schemas.microsoft.com/office/word/2010/wordprocessingInk" xmlns:wne="http://schemas.microsoft.com/office/word/2006/wordml" xmlns:wps="http://schemas.microsoft.com/office/word/2010/wordprocessingShape" mc:Ignorable="w14 wp14">
+  <w:docDefaults>
+    <w:rPrDefault>
+      <w:rPr>
+        <w:rFonts w:asciiTheme="minorHAnsi" w:eastAsiaTheme="minorEastAsia" w:hAnsiTheme="minorHAnsi" w:cstheme="minorBidi"/>
+        <w:sz w:val="22"/>
+        <w:szCs w:val="22"/>
+        <w:lang w:val="ru-RU" w:eastAsia="ru-RU" w:bidi="ar-SA"/>
+      </w:rPr>
+    </w:rPrDefault>
+    <w:pPrDefault>
+      <w:pPr>
+        <w:spacing w:after="200" w:line="276" w:lineRule="auto"/>
+      </w:pPr>
+    </w:pPrDefault>
+  </w:docDefaults>
+  <w:latentStyles w:defLockedState="0" w:defUIPriority="99" w:defSemiHidden="1" w:defUnhideWhenUsed="1" w:defQFormat="0" w:count="267">
+    <w:lsdException w:name="Normal" w:semiHidden="0" w:uiPriority="0" w:unhideWhenUsed="0" w:qFormat="1"/>
+    <w:lsdException w:name="heading 1" w:semiHidden="0" w:uiPriority="9" w:unhideWhenUsed="0" w:qFormat="1"/>
+    <w:lsdException w:name="heading 2" w:uiPriority="9" w:qFormat="1"/>
+    <w:lsdException w:name="heading 3" w:uiPriority="9" w:qFormat="1"/>
+    <w:lsdException w:name="heading 4" w:uiPriority="9" w:qFormat="1"/>
+    <w:lsdException w:name="heading 5" w:uiPriority="9" w:qFormat="1"/>
+    <w:lsdException w:name="heading 6" w:uiPriority="9" w:qFormat="1"/>
+    <w:lsdException w:name="heading 7" w:uiPriority="9" w:qFormat="1"/>
+    <w:lsdException w:name="heading 8" w:uiPriority="9" w:qFormat="1"/>
+    <w:lsdException w:name="heading 9" w:uiPriority="9" w:qFormat="1"/>
+    <w:lsdException w:name="toc 1" w:uiPriority="39"/>
+    <w:lsdException w:name="toc 2" w:uiPriority="39"/>
+    <w:lsdException w:name="toc 3" w:uiPriority="39"/>
+    <w:lsdException w:name="toc 4" w:uiPriority="39"/>
+    <w:lsdException w:name="toc 5" w:uiPriority="39"/>
+    <w:lsdException w:name="toc 6" w:uiPriority="39"/>
+    <w:lsdException w:name="toc 7" w:uiPriority="39"/>
+    <w:lsdException w:name="toc 8" w:uiPriority="39"/>
+    <w:lsdException w:name="toc 9" w:uiPriority="39"/>
+    <w:lsdException w:name="caption" w:uiPriority="35" w:qFormat="1"/>
+    <w:lsdException w:name="Title" w:semiHidden="0" w:uiPriority="10" w:unhideWhenUsed="0" w:qFormat="1"/>
+    <w:lsdException w:name="Default Paragraph Font" w:uiPriority="1"/>
+    <w:lsdException w:name="Subtitle" w:semiHidden="0" w:uiPriority="11" w:unhideWhenUsed="0" w:qFormat="1"/>
+    <w:lsdException w:name="Strong" w:semiHidden="0" w:uiPriority="22" w:unhideWhenUsed="0" w:qFormat="1"/>
+    <w:lsdException w:name="Emphasis" w:semiHidden="0" w:uiPriority="20" w:unhideWhenUsed="0" w:qFormat="1"/>
+    <w:lsdException w:name="Table Grid" w:semiHidden="0" w:uiPriority="59" w:unhideWhenUsed="0"/>
+    <w:lsdException w:name="Placeholder Text" w:unhideWhenUsed="0"/>
+    <w:lsdException w:name="No Spacing" w:semiHidden="0" w:uiPriority="1" w:unhideWhenUsed="0" w:qFormat="1"/>
+    <w:lsdException w:name="Light Shading" w:semiHidden="0" w:uiPriority="60" w:unhideWhenUsed="0"/>
+    <w:lsdException w:name="Light List" w:semiHidden="0" w:uiPriority="61" w:unhideWhenUsed="0"/>
+    <w:lsdException w:name="Light Grid" w:semiHidden="0" w:uiPriority="62" w:unhideWhenUsed="0"/>
+    <w:lsdException w:name="Medium Shading 1" w:semiHidden="0" w:uiPriority="63" w:unhideWhenUsed="0"/>
+    <w:lsdException w:name="Medium Shading 2" w:semiHidden="0" w:uiPriority="64" w:unhideWhenUsed="0"/>
+    <w:lsdException w:name="Medium List 1" w:semiHidden="0" w:uiPriority="65" w:unhideWhenUsed="0"/>
+    <w:lsdException w:name="Medium List 2" w:semiHidden="0" w:uiPriority="66" w:unhideWhenUsed="0"/>
+    <w:lsdException w:name="Medium Grid 1" w:semiHidden="0" w:uiPriority="67" w:unhideWhenUsed="0"/>
+    <w:lsdException w:name="Medium Grid 2" w:semiHidden="0" w:uiPriority="68" w:unhideWhenUsed="0"/>
+    <w:lsdException w:name="Medium Grid 3" w:semiHidden="0" w:uiPriority="69" w:unhideWhenUsed="0"/>
+    <w:lsdException w:name="Dark List" w:semiHidden="0" w:uiPriority="70" w:unhideWhenUsed="0"/>
+    <w:lsdException w:name="Colorful Shading" w:semiHidden="0" w:uiPriority="71" w:unhideWhenUsed="0"/>
+    <w:lsdException w:name="Colorful List" w:semiHidden="0" w:uiPriority="72" w:unhideWhenUsed="0"/>
+    <w:lsdException w:name="Colorful Grid" w:semiHidden="0" w:uiPriority="73" w:unhideWhenUsed="0"/>
+    <w:lsdException w:name="Light Shading Accent 1" w:semiHidden="0" w:uiPriority="60" w:unhideWhenUsed="0"/>
+    <w:lsdException w:name="Light List Accent 1" w:semiHidden="0" w:uiPriority="61" w:unhideWhenUsed="0"/>
+    <w:lsdException w:name="Light Grid Accent 1" w:semiHidden="0" w:uiPriority="62" w:unhideWhenUsed="0"/>
+    <w:lsdException w:name="Medium Shading 1 Accent 1" w:semiHidden="0" w:uiPriority="63" w:unhideWhenUsed="0"/>
+    <w:lsdException w:name="Medium Shading 2 Accent 1" w:semiHidden="0" w:uiPriority="64" w:unhideWhenUsed="0"/>
+    <w:lsdException w:name="Medium List 1 Accent 1" w:semiHidden="0" w:uiPriority="65" w:unhideWhenUsed="0"/>
+    <w:lsdException w:name="Revision" w:unhideWhenUsed="0"/>
+    <w:lsdException w:name="List Paragraph" w:semiHidden="0" w:uiPriority="34" w:unhideWhenUsed="0" w:qFormat="1"/>
+    <w:lsdException w:name="Quote" w:semiHidden="0" w:uiPriority="29" w:unhideWhenUsed="0" w:qFormat="1"/>
+    <w:lsdException w:name="Intense Quote" w:semiHidden="0" w:uiPriority="30" w:unhideWhenUsed="0" w:qFormat="1"/>
+    <w:lsdException w:name="Medium List 2 Accent 1" w:semiHidden="0" w:uiPriority="66" w:unhideWhenUsed="0"/>
+    <w:lsdException w:name="Medium Grid 1 Accent 1" w:semiHidden="0" w:uiPriority="67" w:unhideWhenUsed="0"/>
+    <w:lsdException w:name="Medium Grid 2 Accent 1" w:semiHidden="0" w:uiPriority="68" w:unhideWhenUsed="0"/>
+    <w:lsdException w:name="Medium Grid 3 Accent 1" w:semiHidden="0" w:uiPriority="69" w:unhideWhenUsed="0"/>
+    <w:lsdException w:name="Dark List Accent 1" w:semiHidden="0" w:uiPriority="70" w:unhideWhenUsed="0"/>
+    <w:lsdException w:name="Colorful Shading Accent 1" w:semiHidden="0" w:uiPriority="71" w:unhideWhenUsed="0"/>
+    <w:lsdException w:name="Colorful List Accent 1" w:semiHidden="0" w:uiPriority="72" w:unhideWhenUsed="0"/>
+    <w:lsdException w:name="Colorful Grid Accent 1" w:semiHidden="0" w:uiPriority="73" w:unhideWhenUsed="0"/>
+    <w:lsdException w:name="Light Shading Accent 2" w:semiHidden="0" w:uiPriority="60" w:unhideWhenUsed="0"/>
+    <w:lsdException w:name="Light List Accent 2" w:semiHidden="0" w:uiPriority="61" w:unhideWhenUsed="0"/>
+    <w:lsdException w:name="Light Grid Accent 2" w:semiHidden="0" w:uiPriority="62" w:unhideWhenUsed="0"/>
+    <w:lsdException w:name="Medium Shading 1 Accent 2" w:semiHidden="0" w:uiPriority="63" w:unhideWhenUsed="0"/>
+    <w:lsdException w:name="Medium Shading 2 Accent 2" w:semiHidden="0" w:uiPriority="64" w:unhideWhenUsed="0"/>
+    <w:lsdException w:name="Medium List 1 Accent 2" w:semiHidden="0" w:uiPriority="65" w:unhideWhenUsed="0"/>
+    <w:lsdException w:name="Medium List 2 Accent 2" w:semiHidden="0" w:uiPriority="66" w:unhideWhenUsed="0"/>
+    <w:lsdException w:name="Medium Grid 1 Accent 2" w:semiHidden="0" w:uiPriority="67" w:unhideWhenUsed="0"/>
+    <w:lsdException w:name="Medium Grid 2 Accent 2" w:semiHidden="0" w:uiPriority="68" w:unhideWhenUsed="0"/>
+    <w:lsdException w:name="Medium Grid 3 Accent 2" w:semiHidden="0" w:uiPriority="69" w:unhideWhenUsed="0"/>
+    <w:lsdException w:name="Dark List Accent 2" w:semiHidden="0" w:uiPriority="70" w:unhideWhenUsed="0"/>
+    <w:lsdException w:name="Colorful Shading Accent 2" w:semiHidden="0" w:uiPriority="71" w:unhideWhenUsed="0"/>
+    <w:lsdException w:name="Colorful List Accent 2" w:semiHidden="0" w:uiPriority="72" w:unhideWhenUsed="0"/>
+    <w:lsdException w:name="Colorful Grid Accent 2" w:semiHidden="0" w:uiPriority="73" w:unhideWhenUsed="0"/>
+    <w:lsdException w:name="Light Shading Accent 3" w:semiHidden="0" w:uiPriority="60" w:unhideWhenUsed="0"/>
+    <w:lsdException w:name="Light List Accent 3" w:semiHidden="0" w:uiPriority="61" w:unhideWhenUsed="0"/>
+    <w:lsdException w:name="Light Grid Accent 3" w:semiHidden="0" w:uiPriority="62" w:unhideWhenUsed="0"/>
+    <w:lsdException w:name="Medium Shading 1 Accent 3" w:semiHidden="0" w:uiPriority="63" w:unhideWhenUsed="0"/>
+    <w:lsdException w:name="Medium Shading 2 Accent 3" w:semiHidden="0" w:uiPriority="64" w:unhideWhenUsed="0"/>
+    <w:lsdException w:name="Medium List 1 Accent 3" w:semiHidden="0" w:uiPriority="65" w:unhideWhenUsed="0"/>
+    <w:lsdException w:name="Medium List 2 Accent 3" w:semiHidden="0" w:uiPriority="66" w:unhideWhenUsed="0"/>
+    <w:lsdException w:name="Medium Grid 1 Accent 3" w:semiHidden="0" w:uiPriority="67" w:unhideWhenUsed="0"/>
+    <w:lsdException w:name="Medium Grid 2 Accent 3" w:semiHidden="0" w:uiPriority="68" w:unhideWhenUsed="0"/>
+    <w:lsdException w:name="Medium Grid 3 Accent 3" w:semiHidden="0" w:uiPriority="69" w:unhideWhenUsed="0"/>
+    <w:lsdException w:name="Dark List Accent 3" w:semiHidden="0" w:uiPriority="70" w:unhideWhenUsed="0"/>
+    <w:lsdException w:name="Colorful Shading Accent 3" w:semiHidden="0" w:uiPriority="71" w:unhideWhenUsed="0"/>
+    <w:lsdException w:name="Colorful List Accent 3" w:semiHidden="0" w:uiPriority="72" w:unhideWhenUsed="0"/>
+    <w:lsdException w:name="Colorful Grid Accent 3" w:semiHidden="0" w:uiPriority="73" w:unhideWhenUsed="0"/>
+    <w:lsdException w:name="Light Shading Accent 4" w:semiHidden="0" w:uiPriority="60" w:unhideWhenUsed="0"/>
+    <w:lsdException w:name="Light List Accent 4" w:semiHidden="0" w:uiPriority="61" w:unhideWhenUsed="0"/>
+    <w:lsdException w:name="Light Grid Accent 4" w:semiHidden="0" w:uiPriority="62" w:unhideWhenUsed="0"/>
+    <w:lsdException w:name="Medium Shading 1 Accent 4" w:semiHidden="0" w:uiPriority="63" w:unhideWhenUsed="0"/>
+    <w:lsdException w:name="Medium Shading 2 Accent 4" w:semiHidden="0" w:uiPriority="64" w:unhideWhenUsed="0"/>
+    <w:lsdException w:name="Medium List 1 Accent 4" w:semiHidden="0" w:uiPriority="65" w:unhideWhenUsed="0"/>
+    <w:lsdException w:name="Medium List 2 Accent 4" w:semiHidden="0" w:uiPriority="66" w:unhideWhenUsed="0"/>
+    <w:lsdException w:name="Medium Grid 1 Accent 4" w:semiHidden="0" w:uiPriority="67" w:unhideWhenUsed="0"/>
+    <w:lsdException w:name="Medium Grid 2 Accent 4" w:semiHidden="0" w:uiPriority="68" w:unhideWhenUsed="0"/>
+    <w:lsdException w:name="Medium Grid 3 Accent 4" w:semiHidden="0" w:uiPriority="69" w:unhideWhenUsed="0"/>
+    <w:lsdException w:name="Dark List Accent 4" w:semiHidden="0" w:uiPriority="70" w:unhideWhenUsed="0"/>
+    <w:lsdException w:name="Colorful Shading Accent 4" w:semiHidden="0" w:uiPriority="71" w:unhideWhenUsed="0"/>
+    <w:lsdException w:name="Colorful List Accent 4" w:semiHidden="0" w:uiPriority="72" w:unhideWhenUsed="0"/>
+    <w:lsdException w:name="Colorful Grid Accent 4" w:semiHidden="0" w:uiPriority="73" w:unhideWhenUsed="0"/>
+    <w:lsdException w:name="Light Shading Accent 5" w:semiHidden="0" w:uiPriority="60" w:unhideWhenUsed="0"/>
+    <w:lsdException w:name="Light List Accent 5" w:semiHidden="0" w:uiPriority="61" w:unhideWhenUsed="0"/>
+    <w:lsdException w:name="Light Grid Accent 5" w:semiHidden="0" w:uiPriority="62" w:unhideWhenUsed="0"/>
+    <w:lsdException w:name="Medium Shading 1 Accent 5" w:semiHidden="0" w:uiPriority="63" w:unhideWhenUsed="0"/>
+    <w:lsdException w:name="Medium Shading 2 Accent 5" w:semiHidden="0" w:uiPriority="64" w:unhideWhenUsed="0"/>
+    <w:lsdException w:name="Medium List 1 Accent 5" w:semiHidden="0" w:uiPriority="65" w:unhideWhenUsed="0"/>
+    <w:lsdException w:name="Medium List 2 Accent 5" w:semiHidden="0" w:uiPriority="66" w:unhideWhenUsed="0"/>
+    <w:lsdException w:name="Medium Grid 1 Accent 5" w:semiHidden="0" w:uiPriority="67" w:unhideWhenUsed="0"/>
+    <w:lsdException w:name="Medium Grid 2 Accent 5" w:semiHidden="0" w:uiPriority="68" w:unhideWhenUsed="0"/>
+    <w:lsdException w:name="Medium Grid 3 Accent 5" w:semiHidden="0" w:uiPriority="69" w:unhideWhenUsed="0"/>
+    <w:lsdException w:name="Dark List Accent 5" w:semiHidden="0" w:uiPriority="70" w:unhideWhenUsed="0"/>
+    <w:lsdException w:name="Colorful Shading Accent 5" w:semiHidden="0" w:uiPriority="71" w:unhideWhenUsed="0"/>
+    <w:lsdException w:name="Colorful List Accent 5" w:semiHidden="0" w:uiPriority="72" w:unhideWhenUsed="0"/>
+    <w:lsdException w:name="Colorful Grid Accent 5" w:semiHidden="0" w:uiPriority="73" w:unhideWhenUsed="0"/>
+    <w:lsdException w:name="Light Shading Accent 6" w:semiHidden="0" w:uiPriority="60" w:unhideWhenUsed="0"/>
+    <w:lsdException w:name="Light List Accent 6" w:semiHidden="0" w:uiPriority="61" w:unhideWhenUsed="0"/>
+    <w:lsdException w:name="Light Grid Accent 6" w:semiHidden="0" w:uiPriority="62" w:unhideWhenUsed="0"/>
+    <w:lsdException w:name="Medium Shading 1 Accent 6" w:semiHidden="0" w:uiPriority="63" w:unhideWhenUsed="0"/>
+    <w:lsdException w:name="Medium Shading 2 Accent 6" w:semiHidden="0" w:uiPriority="64" w:unhideWhenUsed="0"/>
+    <w:lsdException w:name="Medium List 1 Accent 6" w:semiHidden="0" w:uiPriority="65" w:unhideWhenUsed="0"/>
+    <w:lsdException w:name="Medium List 2 Accent 6" w:semiHidden="0" w:uiPriority="66" w:unhideWhenUsed="0"/>
+    <w:lsdException w:name="Medium Grid 1 Accent 6" w:semiHidden="0" w:uiPriority="67" w:unhideWhenUsed="0"/>
+    <w:lsdException w:name="Medium Grid 2 Accent 6" w:semiHidden="0" w:uiPriority="68" w:unhideWhenUsed="0"/>
+    <w:lsdException w:name="Medium Grid 3 Accent 6" w:semiHidden="0" w:uiPriority="69" w:unhideWhenUsed="0"/>
+    <w:lsdException w:name="Dark List Accent 6" w:semiHidden="0" w:uiPriority="70" w:unhideWhenUsed="0"/>
+    <w:lsdException w:name="Colorful Shading Accent 6" w:semiHidden="0" w:uiPriority="71" w:unhideWhenUsed="0"/>
+    <w:lsdException w:name="Colorful List Accent 6" w:semiHidden="0" w:uiPriority="72" w:unhideWhenUsed="0"/>
+    <w:lsdException w:name="Colorful Grid Accent 6" w:semiHidden="0" w:uiPriority="73" w:unhideWhenUsed="0"/>
+    <w:lsdException w:name="Subtle Emphasis" w:semiHidden="0" w:uiPriority="19" w:unhideWhenUsed="0" w:qFormat="1"/>
+    <w:lsdException w:name="Intense Emphasis" w:semiHidden="0" w:uiPriority="21" w:unhideWhenUsed="0" w:qFormat="1"/>
+    <w:lsdException w:name="Subtle Reference" w:semiHidden="0" w:uiPriority="31" w:unhideWhenUsed="0" w:qFormat="1"/>
+    <w:lsdException w:name="Intense Reference" w:semiHidden="0" w:uiPriority="32" w:unhideWhenUsed="0" w:qFormat="1"/>
+    <w:lsdException w:name="Book Title" w:semiHidden="0" w:uiPriority="33" w:unhideWhenUsed="0" w:qFormat="1"/>
+    <w:lsdException w:name="Bibliography" w:uiPriority="37"/>
+    <w:lsdException w:name="TOC Heading" w:uiPriority="39" w:qFormat="1"/>
+  </w:latentStyles>
+  <w:style w:type="paragraph" w:default="1" w:styleId="a">
+    <w:name w:val="Normal"/>
+    <w:qFormat/>
+  </w:style>
+  <w:style w:type="character" w:default="1" w:styleId="a0">
+    <w:name w:val="Default Paragraph Font"/>
+    <w:uiPriority w:val="1"/>
+    <w:semiHidden/>
+    <w:unhideWhenUsed/>
+  </w:style>
+  <w:style w:type="table" w:default="1" w:styleId="a1">
+    <w:name w:val="Normal Table"/>
+    <w:uiPriority w:val="99"/>
+    <w:semiHidden/>
+    <w:unhideWhenUsed/>
+    <w:tblPr>
+      <w:tblInd w:w="0" w:type="dxa"/>
+      <w:tblCellMar>
+        <w:top w:w="0" w:type="dxa"/>
+        <w:left w:w="108" w:type="dxa"/>
+        <w:bottom w:w="0" w:type="dxa"/>
+        <w:right w:w="108" w:type="dxa"/>
+      </w:tblCellMar>
+    </w:tblPr>
+  </w:style>
+  <w:style w:type="numbering" w:default="1" w:styleId="a2">
+    <w:name w:val="No List"/>
+    <w:uiPriority w:val="99"/>
+    <w:semiHidden/>
+    <w:unhideWhenUsed/>
   </w:style>
 </w:styles>
 </file>

</xml_diff>

<commit_message>
added comment to report preview / word output
</commit_message>
<xml_diff>
--- a/server/app/assets/template.docx
+++ b/server/app/assets/template.docx
@@ -12,8 +12,6 @@
       <w:r>
         <w:t>7 г.</w:t>
       </w:r>
-      <w:bookmarkStart w:id="0" w:name="_GoBack"/>
-      <w:bookmarkEnd w:id="0"/>
     </w:p>
     <w:p>
       <w:pPr>
@@ -261,7 +259,23 @@
                 <w:b w:val="0"/>
                 <w:szCs w:val="28"/>
               </w:rPr>
-              <w:t>№п/п</w:t>
+              <w:t>№</w:t>
+            </w:r>
+            <w:proofErr w:type="gramStart"/>
+            <w:r>
+              <w:rPr>
+                <w:b w:val="0"/>
+                <w:szCs w:val="28"/>
+              </w:rPr>
+              <w:t>п</w:t>
+            </w:r>
+            <w:proofErr w:type="gramEnd"/>
+            <w:r>
+              <w:rPr>
+                <w:b w:val="0"/>
+                <w:szCs w:val="28"/>
+              </w:rPr>
+              <w:t>/п</w:t>
             </w:r>
           </w:p>
         </w:tc>
@@ -305,7 +319,23 @@
                 <w:b w:val="0"/>
                 <w:szCs w:val="28"/>
               </w:rPr>
-              <w:t>Трудоемкость        ( ч/мес.)</w:t>
+              <w:t xml:space="preserve">Трудоемкость        </w:t>
+            </w:r>
+            <w:proofErr w:type="gramStart"/>
+            <w:r>
+              <w:rPr>
+                <w:b w:val="0"/>
+                <w:szCs w:val="28"/>
+              </w:rPr>
+              <w:t xml:space="preserve">( </w:t>
+            </w:r>
+            <w:proofErr w:type="gramEnd"/>
+            <w:r>
+              <w:rPr>
+                <w:b w:val="0"/>
+                <w:szCs w:val="28"/>
+              </w:rPr>
+              <w:t>ч/мес.)</w:t>
             </w:r>
           </w:p>
         </w:tc>
@@ -353,7 +383,25 @@
                 <w:szCs w:val="28"/>
                 <w:lang w:val="en-US"/>
               </w:rPr>
-              <w:t>{#totalTable.rows}{index}</w:t>
+              <w:t>{#</w:t>
+            </w:r>
+            <w:proofErr w:type="spellStart"/>
+            <w:r>
+              <w:rPr>
+                <w:b w:val="0"/>
+                <w:szCs w:val="28"/>
+                <w:lang w:val="en-US"/>
+              </w:rPr>
+              <w:t>totalTable.rows</w:t>
+            </w:r>
+            <w:proofErr w:type="spellEnd"/>
+            <w:r>
+              <w:rPr>
+                <w:b w:val="0"/>
+                <w:szCs w:val="28"/>
+                <w:lang w:val="en-US"/>
+              </w:rPr>
+              <w:t>}{index}</w:t>
             </w:r>
           </w:p>
         </w:tc>
@@ -434,7 +482,25 @@
                 <w:szCs w:val="28"/>
                 <w:lang w:val="en-US"/>
               </w:rPr>
-              <w:t>{/totalTable.rows}</w:t>
+              <w:t>{/</w:t>
+            </w:r>
+            <w:proofErr w:type="spellStart"/>
+            <w:r>
+              <w:rPr>
+                <w:b w:val="0"/>
+                <w:szCs w:val="28"/>
+                <w:lang w:val="en-US"/>
+              </w:rPr>
+              <w:t>totalTable.rows</w:t>
+            </w:r>
+            <w:proofErr w:type="spellEnd"/>
+            <w:r>
+              <w:rPr>
+                <w:b w:val="0"/>
+                <w:szCs w:val="28"/>
+                <w:lang w:val="en-US"/>
+              </w:rPr>
+              <w:t>}</w:t>
             </w:r>
           </w:p>
         </w:tc>
@@ -495,7 +561,23 @@
                 <w:szCs w:val="28"/>
                 <w:lang w:val="en-US"/>
               </w:rPr>
-              <w:t>{totalTable.total}</w:t>
+              <w:t>{</w:t>
+            </w:r>
+            <w:proofErr w:type="spellStart"/>
+            <w:r>
+              <w:rPr>
+                <w:szCs w:val="28"/>
+                <w:lang w:val="en-US"/>
+              </w:rPr>
+              <w:t>totalTable.total</w:t>
+            </w:r>
+            <w:proofErr w:type="spellEnd"/>
+            <w:r>
+              <w:rPr>
+                <w:szCs w:val="28"/>
+                <w:lang w:val="en-US"/>
+              </w:rPr>
+              <w:t>}</w:t>
             </w:r>
           </w:p>
         </w:tc>
@@ -768,7 +850,43 @@
                 <w:sz w:val="24"/>
                 <w:szCs w:val="24"/>
               </w:rPr>
-              <w:t>( ч/дн.)</w:t>
+              <w:t xml:space="preserve">( </w:t>
+            </w:r>
+            <w:proofErr w:type="gramStart"/>
+            <w:r>
+              <w:rPr>
+                <w:b w:val="0"/>
+                <w:sz w:val="24"/>
+                <w:szCs w:val="24"/>
+              </w:rPr>
+              <w:t>ч</w:t>
+            </w:r>
+            <w:proofErr w:type="gramEnd"/>
+            <w:r>
+              <w:rPr>
+                <w:b w:val="0"/>
+                <w:sz w:val="24"/>
+                <w:szCs w:val="24"/>
+              </w:rPr>
+              <w:t>/</w:t>
+            </w:r>
+            <w:proofErr w:type="spellStart"/>
+            <w:r>
+              <w:rPr>
+                <w:b w:val="0"/>
+                <w:sz w:val="24"/>
+                <w:szCs w:val="24"/>
+              </w:rPr>
+              <w:t>дн</w:t>
+            </w:r>
+            <w:proofErr w:type="spellEnd"/>
+            <w:r>
+              <w:rPr>
+                <w:b w:val="0"/>
+                <w:sz w:val="24"/>
+                <w:szCs w:val="24"/>
+              </w:rPr>
+              <w:t>.)</w:t>
             </w:r>
           </w:p>
         </w:tc>
@@ -796,7 +914,25 @@
                 <w:sz w:val="24"/>
                 <w:lang w:val="en-US"/>
               </w:rPr>
-              <w:t>{#detailTable.rows}{index}</w:t>
+              <w:t>{#</w:t>
+            </w:r>
+            <w:proofErr w:type="spellStart"/>
+            <w:r>
+              <w:rPr>
+                <w:b w:val="0"/>
+                <w:sz w:val="24"/>
+                <w:lang w:val="en-US"/>
+              </w:rPr>
+              <w:t>detailTable.rows</w:t>
+            </w:r>
+            <w:proofErr w:type="spellEnd"/>
+            <w:r>
+              <w:rPr>
+                <w:b w:val="0"/>
+                <w:sz w:val="24"/>
+                <w:lang w:val="en-US"/>
+              </w:rPr>
+              <w:t>}{index}</w:t>
             </w:r>
           </w:p>
         </w:tc>
@@ -841,7 +977,25 @@
                 <w:sz w:val="22"/>
                 <w:lang w:val="en-US"/>
               </w:rPr>
-              <w:t>{documentItem}</w:t>
+              <w:t>{</w:t>
+            </w:r>
+            <w:proofErr w:type="spellStart"/>
+            <w:r>
+              <w:rPr>
+                <w:b w:val="0"/>
+                <w:sz w:val="22"/>
+                <w:lang w:val="en-US"/>
+              </w:rPr>
+              <w:t>documentItem</w:t>
+            </w:r>
+            <w:proofErr w:type="spellEnd"/>
+            <w:r>
+              <w:rPr>
+                <w:b w:val="0"/>
+                <w:sz w:val="22"/>
+                <w:lang w:val="en-US"/>
+              </w:rPr>
+              <w:t>}</w:t>
             </w:r>
           </w:p>
         </w:tc>
@@ -895,7 +1049,25 @@
                 <w:sz w:val="24"/>
                 <w:lang w:val="en-US"/>
               </w:rPr>
-              <w:t>{/detailTable.rows}</w:t>
+              <w:t>{/</w:t>
+            </w:r>
+            <w:proofErr w:type="spellStart"/>
+            <w:r>
+              <w:rPr>
+                <w:b w:val="0"/>
+                <w:sz w:val="24"/>
+                <w:lang w:val="en-US"/>
+              </w:rPr>
+              <w:t>detailTable.rows</w:t>
+            </w:r>
+            <w:proofErr w:type="spellEnd"/>
+            <w:r>
+              <w:rPr>
+                <w:b w:val="0"/>
+                <w:sz w:val="24"/>
+                <w:lang w:val="en-US"/>
+              </w:rPr>
+              <w:t>}</w:t>
             </w:r>
           </w:p>
         </w:tc>
@@ -984,7 +1156,25 @@
                 <w:sz w:val="24"/>
                 <w:lang w:val="en-US"/>
               </w:rPr>
-              <w:t>{detailTable.total}</w:t>
+              <w:t>{</w:t>
+            </w:r>
+            <w:proofErr w:type="spellStart"/>
+            <w:r>
+              <w:rPr>
+                <w:b w:val="0"/>
+                <w:sz w:val="24"/>
+                <w:lang w:val="en-US"/>
+              </w:rPr>
+              <w:t>detailTable.total</w:t>
+            </w:r>
+            <w:proofErr w:type="spellEnd"/>
+            <w:r>
+              <w:rPr>
+                <w:b w:val="0"/>
+                <w:sz w:val="24"/>
+                <w:lang w:val="en-US"/>
+              </w:rPr>
+              <w:t>}</w:t>
             </w:r>
           </w:p>
         </w:tc>
@@ -993,18 +1183,88 @@
     <w:p>
       <w:pPr>
         <w:pStyle w:val="a5"/>
+        <w:jc w:val="both"/>
         <w:rPr>
           <w:b w:val="0"/>
           <w:sz w:val="24"/>
-          <w:lang w:val="en-US"/>
         </w:rPr>
       </w:pPr>
     </w:p>
     <w:p>
       <w:pPr>
         <w:pStyle w:val="a5"/>
-        <w:ind w:left="4320" w:firstLine="720"/>
+        <w:jc w:val="both"/>
       </w:pPr>
+      <w:r>
+        <w:rPr>
+          <w:b w:val="0"/>
+          <w:sz w:val="24"/>
+        </w:rPr>
+        <w:t xml:space="preserve">Комментарий к </w:t>
+      </w:r>
+      <w:proofErr w:type="spellStart"/>
+      <w:r>
+        <w:rPr>
+          <w:b w:val="0"/>
+          <w:sz w:val="24"/>
+        </w:rPr>
+        <w:t>ра</w:t>
+      </w:r>
+      <w:proofErr w:type="spellEnd"/>
+      <w:r>
+        <w:rPr>
+          <w:b w:val="0"/>
+          <w:sz w:val="24"/>
+          <w:lang w:val="en-US"/>
+        </w:rPr>
+        <w:t>c</w:t>
+      </w:r>
+      <w:r>
+        <w:rPr>
+          <w:b w:val="0"/>
+          <w:sz w:val="24"/>
+        </w:rPr>
+        <w:t>чёту</w:t>
+      </w:r>
+      <w:r>
+        <w:rPr>
+          <w:b w:val="0"/>
+          <w:sz w:val="24"/>
+        </w:rPr>
+        <w:t>: {</w:t>
+      </w:r>
+      <w:r>
+        <w:rPr>
+          <w:b w:val="0"/>
+          <w:sz w:val="24"/>
+          <w:lang w:val="en-US"/>
+        </w:rPr>
+        <w:t>report</w:t>
+      </w:r>
+      <w:r>
+        <w:rPr>
+          <w:b w:val="0"/>
+          <w:sz w:val="24"/>
+        </w:rPr>
+        <w:t>.</w:t>
+      </w:r>
+      <w:r>
+        <w:rPr>
+          <w:b w:val="0"/>
+          <w:sz w:val="24"/>
+          <w:lang w:val="en-US"/>
+        </w:rPr>
+        <w:t>comment</w:t>
+      </w:r>
+      <w:r>
+        <w:rPr>
+          <w:b w:val="0"/>
+          <w:sz w:val="24"/>
+        </w:rPr>
+        <w:t>}</w:t>
+      </w:r>
+      <w:bookmarkStart w:id="0" w:name="_GoBack"/>
+      <w:bookmarkEnd w:id="0"/>
     </w:p>
     <w:p>
       <w:pPr>

</xml_diff>

<commit_message>
fixes and minor fetures
</commit_message>
<xml_diff>
--- a/server/app/assets/template.docx
+++ b/server/app/assets/template.docx
@@ -786,8 +786,10 @@
                 <w:sz w:val="24"/>
                 <w:szCs w:val="24"/>
               </w:rPr>
-              <w:t>Методика</w:t>
-            </w:r>
+              <w:t>Пункт требований</w:t>
+            </w:r>
+            <w:bookmarkStart w:id="0" w:name="_GoBack"/>
+            <w:bookmarkEnd w:id="0"/>
           </w:p>
         </w:tc>
         <w:tc>
@@ -1263,8 +1265,6 @@
         </w:rPr>
         <w:t>}</w:t>
       </w:r>
-      <w:bookmarkStart w:id="0" w:name="_GoBack"/>
-      <w:bookmarkEnd w:id="0"/>
     </w:p>
     <w:p>
       <w:pPr>

</xml_diff>

<commit_message>
nh to docx report
</commit_message>
<xml_diff>
--- a/server/app/assets/template.docx
+++ b/server/app/assets/template.docx
@@ -141,8 +141,6 @@
         </w:rPr>
         <w:t xml:space="preserve"> </w:t>
       </w:r>
-      <w:bookmarkStart w:id="0" w:name="_GoBack"/>
-      <w:bookmarkEnd w:id="0"/>
     </w:p>
     <w:p>
       <w:pPr>
@@ -1376,6 +1374,8 @@
           <w:sz w:val="24"/>
         </w:rPr>
       </w:pPr>
+      <w:bookmarkStart w:id="0" w:name="_GoBack"/>
+      <w:bookmarkEnd w:id="0"/>
     </w:p>
     <w:p>
       <w:pPr>
@@ -1384,6 +1384,7 @@
         <w:rPr>
           <w:b w:val="0"/>
           <w:sz w:val="24"/>
+          <w:lang w:val="en-US"/>
         </w:rPr>
       </w:pPr>
       <w:r>
@@ -1419,48 +1420,112 @@
         <w:rPr>
           <w:b w:val="0"/>
           <w:sz w:val="24"/>
+          <w:lang w:val="en-US"/>
         </w:rPr>
       </w:pPr>
+      <w:r>
+        <w:rPr>
+          <w:b w:val="0"/>
+          <w:sz w:val="24"/>
+          <w:lang w:val="en-US"/>
+        </w:rPr>
+        <w:t>{#</w:t>
+      </w:r>
+      <w:proofErr w:type="spellStart"/>
+      <w:r>
+        <w:rPr>
+          <w:b w:val="0"/>
+          <w:sz w:val="24"/>
+          <w:lang w:val="en-US"/>
+        </w:rPr>
+        <w:t>commentRows</w:t>
+      </w:r>
+      <w:proofErr w:type="spellEnd"/>
+      <w:r>
+        <w:rPr>
+          <w:b w:val="0"/>
+          <w:sz w:val="24"/>
+          <w:lang w:val="en-US"/>
+        </w:rPr>
+        <w:t xml:space="preserve">} </w:t>
+      </w:r>
     </w:p>
     <w:p>
       <w:pPr>
         <w:pStyle w:val="a5"/>
         <w:jc w:val="both"/>
+        <w:rPr>
+          <w:b w:val="0"/>
+          <w:sz w:val="24"/>
+          <w:lang w:val="en-US"/>
+        </w:rPr>
       </w:pPr>
       <w:r>
         <w:rPr>
           <w:b w:val="0"/>
           <w:sz w:val="24"/>
+          <w:lang w:val="en-US"/>
         </w:rPr>
         <w:t>{</w:t>
       </w:r>
+      <w:proofErr w:type="gramStart"/>
       <w:r>
         <w:rPr>
           <w:b w:val="0"/>
           <w:sz w:val="24"/>
           <w:lang w:val="en-US"/>
         </w:rPr>
-        <w:t>report</w:t>
-      </w:r>
+        <w:t>text</w:t>
+      </w:r>
+      <w:proofErr w:type="gramEnd"/>
       <w:r>
         <w:rPr>
           <w:b w:val="0"/>
           <w:sz w:val="24"/>
-        </w:rPr>
-        <w:t>.</w:t>
-      </w:r>
+          <w:lang w:val="en-US"/>
+        </w:rPr>
+        <w:t>}</w:t>
+      </w:r>
+    </w:p>
+    <w:p>
+      <w:pPr>
+        <w:pStyle w:val="a5"/>
+        <w:jc w:val="both"/>
+        <w:rPr>
+          <w:lang w:val="en-US"/>
+        </w:rPr>
+      </w:pPr>
       <w:r>
         <w:rPr>
           <w:b w:val="0"/>
           <w:sz w:val="24"/>
           <w:lang w:val="en-US"/>
         </w:rPr>
+        <w:t>{/</w:t>
+      </w:r>
+      <w:proofErr w:type="spellStart"/>
+      <w:r>
+        <w:rPr>
+          <w:b w:val="0"/>
+          <w:sz w:val="24"/>
+          <w:lang w:val="en-US"/>
+        </w:rPr>
         <w:t>comment</w:t>
       </w:r>
       <w:r>
         <w:rPr>
           <w:b w:val="0"/>
           <w:sz w:val="24"/>
+          <w:lang w:val="en-US"/>
+        </w:rPr>
+        <w:t>Rows</w:t>
+      </w:r>
+      <w:proofErr w:type="spellEnd"/>
+      <w:r>
+        <w:rPr>
+          <w:b w:val="0"/>
+          <w:sz w:val="24"/>
+          <w:lang w:val="en-US"/>
         </w:rPr>
         <w:t>}</w:t>
       </w:r>
@@ -1470,6 +1535,9 @@
         <w:pStyle w:val="a5"/>
         <w:ind w:left="4320" w:firstLine="720"/>
         <w:jc w:val="both"/>
+        <w:rPr>
+          <w:lang w:val="en-US"/>
+        </w:rPr>
       </w:pPr>
     </w:p>
     <w:p>
@@ -1484,8 +1552,15 @@
       <w:r>
         <w:rPr>
           <w:b w:val="0"/>
-        </w:rPr>
-        <w:t xml:space="preserve"> Б.А. Ксенофонтов</w:t>
+          <w:lang w:val="en-US"/>
+        </w:rPr>
+        <w:t xml:space="preserve"> </w:t>
+      </w:r>
+      <w:r>
+        <w:rPr>
+          <w:b w:val="0"/>
+        </w:rPr>
+        <w:t>Б.А. Ксенофонтов</w:t>
       </w:r>
     </w:p>
     <w:p/>

</xml_diff>